<commit_message>
Testing report Student#5 actualizado
</commit_message>
<xml_diff>
--- a/reports/Student#5/D04/Testing Report - D04 - Student#5 - josrojrom1.docx
+++ b/reports/Student#5/D04/Testing Report - D04 - Student#5 - josrojrom1.docx
@@ -103,12 +103,12 @@
             <wp:extent cx="1112520" cy="1112520"/>
             <wp:effectExtent b="0" l="0" r="0" t="0"/>
             <wp:wrapTopAndBottom distB="0" distT="0"/>
-            <wp:docPr descr="http://recursoshumanos.us.es/images/marca-dos-tintas_300.gif" id="13" name="image2.gif"/>
+            <wp:docPr descr="http://recursoshumanos.us.es/images/marca-dos-tintas_300.gif" id="12" name="image6.gif"/>
             <a:graphic>
               <a:graphicData uri="http://schemas.openxmlformats.org/drawingml/2006/picture">
                 <pic:pic>
                   <pic:nvPicPr>
-                    <pic:cNvPr descr="http://recursoshumanos.us.es/images/marca-dos-tintas_300.gif" id="0" name="image2.gif"/>
+                    <pic:cNvPr descr="http://recursoshumanos.us.es/images/marca-dos-tintas_300.gif" id="0" name="image6.gif"/>
                     <pic:cNvPicPr preferRelativeResize="0"/>
                   </pic:nvPicPr>
                   <pic:blipFill>
@@ -1328,7 +1328,7 @@
           <w:szCs w:val="28"/>
           <w:rtl w:val="0"/>
         </w:rPr>
-        <w:t xml:space="preserve">Rol Auditor sobre entidad Audit Record</w:t>
+        <w:t xml:space="preserve">Rol Auditor sobre entidad Audit Record (registro de auditoría)</w:t>
       </w:r>
     </w:p>
     <w:p>
@@ -1386,7 +1386,7 @@
           <w:szCs w:val="24"/>
           <w:rtl w:val="0"/>
         </w:rPr>
-        <w:t xml:space="preserve"> se ha comenzado haciendo pruebas negativas en el formulario de creación de un registro de auditoría vacío. Para ello se ha enviado el formulario vacío y después uno por uno los campos con valores incorrectos, comprobando que se obtienen por pantalla los correspondientes mensajes de las validaciones implementadas. Finalmente se ha enviado el formulario de creación con valores correctos, realizando la prueba positiva correspondiente.</w:t>
+        <w:t xml:space="preserve"> se ha comenzado haciendo pruebas negativas en el formulario de creación de un registro de auditoría vacío. Para ello se ha enviado el formulario vacío y después uno por uno los campos con valores incorrectos, comprobando que se obtienen por pantalla los correspondientes mensajes de las validaciones implementadas. Finalmente se ha enviado el formulario de creación con valores correctos, realizando la prueba positiva correspondiente con variaciones de resultados positivos. Se ha logrado una cobertura de un 95.4% de código, quedando algunos warnings relacionados con las líneas de código donde se realizan comprobaciones de que un objeto no es nulo, las cuales no pueden ser suprimidas y por tanto se ignoran.</w:t>
       </w:r>
     </w:p>
     <w:p>
@@ -1454,6 +1454,40 @@
       <w:pPr>
         <w:jc w:val="both"/>
         <w:rPr>
+          <w:sz w:val="24"/>
+          <w:szCs w:val="24"/>
+        </w:rPr>
+      </w:pPr>
+      <w:r>
+        <w:rPr>
+          <w:sz w:val="24"/>
+          <w:szCs w:val="24"/>
+          <w:rtl w:val="0"/>
+        </w:rPr>
+        <w:t xml:space="preserve">En cuanto al porcentaje de cobertura, se ha obtenido un valor de 61.4%, quedando líneas marcadas en rojo pertenecientes al método unbind del servicio de borrado (</w:t>
+      </w:r>
+      <w:r>
+        <w:rPr>
+          <w:i w:val="1"/>
+          <w:sz w:val="24"/>
+          <w:szCs w:val="24"/>
+          <w:rtl w:val="0"/>
+        </w:rPr>
+        <w:t xml:space="preserve">deleteService</w:t>
+      </w:r>
+      <w:r>
+        <w:rPr>
+          <w:sz w:val="24"/>
+          <w:szCs w:val="24"/>
+          <w:rtl w:val="0"/>
+        </w:rPr>
+        <w:t xml:space="preserve">) correspondiente, pues estas en ningún caso se ejecutan. Se ha mantenido el método.</w:t>
+      </w:r>
+    </w:p>
+    <w:p>
+      <w:pPr>
+        <w:jc w:val="both"/>
+        <w:rPr>
           <w:b w:val="1"/>
           <w:sz w:val="24"/>
           <w:szCs w:val="24"/>
@@ -1510,7 +1544,24 @@
           <w:szCs w:val="24"/>
           <w:rtl w:val="0"/>
         </w:rPr>
-        <w:t xml:space="preserve">. Para la prueba de hacking, se han intentado listar los registros de auditoría de otro rol auditor obteniendo el correspondiente error 500.</w:t>
+        <w:t xml:space="preserve">. Para la prueba de hacking, se han intentado listar los registros de auditoría de otro rol auditor obteniendo el correspondiente error 500. Se ha logrado un porcentaje de cobertura de 93.8% de los servicios correspondientes, quedando warnings relacionados con la comprobación de si un objeto es nulo a través de </w:t>
+      </w:r>
+      <w:r>
+        <w:rPr>
+          <w:i w:val="1"/>
+          <w:sz w:val="24"/>
+          <w:szCs w:val="24"/>
+          <w:rtl w:val="0"/>
+        </w:rPr>
+        <w:t xml:space="preserve">asserts</w:t>
+      </w:r>
+      <w:r>
+        <w:rPr>
+          <w:sz w:val="24"/>
+          <w:szCs w:val="24"/>
+          <w:rtl w:val="0"/>
+        </w:rPr>
+        <w:t xml:space="preserve">, los cuales se ignoran.</w:t>
       </w:r>
     </w:p>
     <w:p>
@@ -1573,7 +1624,24 @@
           <w:szCs w:val="24"/>
           <w:rtl w:val="0"/>
         </w:rPr>
-        <w:t xml:space="preserve"> o boceto, y se ha publicado satisfactoriamente, completando el test positivo. Para la prueba de hacking, se ha intentado publicar un registro de auditoría aún no publicado de otro auditor, obteniendo el correspondiente error 500.</w:t>
+        <w:t xml:space="preserve"> o boceto, y se ha publicado satisfactoriamente, completando el test positivo. Para la prueba de hacking, se ha intentado publicar un registro de auditoría aún no publicado de otro auditor, obteniendo el correspondiente error 500. Se ha obtenido un porcentaje de cobertura de 95.8% del código relacionado con el servicio de publicar un registro de auditoría, quedando warnings señalados debido a las comprobaciones de objetos nulos a través de </w:t>
+      </w:r>
+      <w:r>
+        <w:rPr>
+          <w:i w:val="1"/>
+          <w:sz w:val="24"/>
+          <w:szCs w:val="24"/>
+          <w:rtl w:val="0"/>
+        </w:rPr>
+        <w:t xml:space="preserve">asserts,</w:t>
+      </w:r>
+      <w:r>
+        <w:rPr>
+          <w:sz w:val="24"/>
+          <w:szCs w:val="24"/>
+          <w:rtl w:val="0"/>
+        </w:rPr>
+        <w:t xml:space="preserve"> los cuales se ignoran.</w:t>
       </w:r>
     </w:p>
     <w:p>
@@ -1599,7 +1667,6 @@
       <w:pPr>
         <w:jc w:val="both"/>
         <w:rPr>
-          <w:b w:val="1"/>
           <w:sz w:val="24"/>
           <w:szCs w:val="24"/>
         </w:rPr>
@@ -1636,12 +1703,24 @@
           <w:szCs w:val="24"/>
           <w:rtl w:val="0"/>
         </w:rPr>
-        <w:t xml:space="preserve">. Para la prueba de hacking, se han intentado mostrar registros de auditoría de otro rol auditor obteniendo el correspondiente error 500.</w:t>
-      </w:r>
-      <w:r>
-        <w:rPr>
-          <w:rtl w:val="0"/>
-        </w:rPr>
+        <w:t xml:space="preserve">. Para la prueba de hacking, se han intentado mostrar registros de auditoría de otro rol auditor obteniendo el correspondiente error 500. Se ha conseguido un porcentaje de cobertura de 97.1% del código relacionado con mostrar un registro de auditoría. Solo han quedado algunos warnings marcando comprobaciones de que un objeto no es nulo a través de </w:t>
+      </w:r>
+      <w:r>
+        <w:rPr>
+          <w:i w:val="1"/>
+          <w:sz w:val="24"/>
+          <w:szCs w:val="24"/>
+          <w:rtl w:val="0"/>
+        </w:rPr>
+        <w:t xml:space="preserve">asserts</w:t>
+      </w:r>
+      <w:r>
+        <w:rPr>
+          <w:sz w:val="24"/>
+          <w:szCs w:val="24"/>
+          <w:rtl w:val="0"/>
+        </w:rPr>
+        <w:t xml:space="preserve">, los cuales se ignoran.</w:t>
       </w:r>
     </w:p>
     <w:p>
@@ -1704,7 +1783,29 @@
           <w:szCs w:val="24"/>
           <w:rtl w:val="0"/>
         </w:rPr>
-        <w:t xml:space="preserve"> se ha comenzado haciendo pruebas negativas en el formulario de de un registro de auditoría previamente creado. Para ello se ha enviado el formulario vacío y después uno por uno los campos con valores incorrectos, comprobando que se obtienen por pantalla los correspondientes mensajes de las validaciones implementadas. Finalmente se ha enviado el formulario de creación con valores correctos, realizando la prueba positiva correspondiente. Para la prueba de hacking se ha intentado actualizar un registro de auditoría de otro auditor, obteniendo el correspondiente error 500.</w:t>
+        <w:t xml:space="preserve"> se ha comenzado haciendo pruebas negativas en el formulario de de un registro de auditoría previamente creado. Para ello se ha enviado el formulario vacío y después uno por uno los campos con valores incorrectos, comprobando que se obtienen por pantalla los correspondientes mensajes de las validaciones implementadas. Finalmente se ha enviado el formulario de creación con valores correctos, realizando la prueba positiva correspondiente. Para la prueba de hacking se ha intentado actualizar un registro de auditoría de otro auditor, obteniendo el correspondiente error 500. Se ha conseguido un 95.7% de cobertura del código relacionado con el servicio de actualizar un registro de auditoría. Solo han quedado algunos warnings relacionados con comprobaciones de que un objeto no es nulo a través de </w:t>
+      </w:r>
+      <w:r>
+        <w:rPr>
+          <w:i w:val="1"/>
+          <w:sz w:val="24"/>
+          <w:szCs w:val="24"/>
+          <w:rtl w:val="0"/>
+        </w:rPr>
+        <w:t xml:space="preserve">asserts</w:t>
+      </w:r>
+      <w:r>
+        <w:rPr>
+          <w:sz w:val="24"/>
+          <w:szCs w:val="24"/>
+          <w:rtl w:val="0"/>
+        </w:rPr>
+        <w:t xml:space="preserve">, los cuales se ignoran.</w:t>
+      </w:r>
+      <w:r>
+        <w:rPr>
+          <w:rtl w:val="0"/>
+        </w:rPr>
       </w:r>
     </w:p>
     <w:p>
@@ -1753,7 +1854,7 @@
           <w:szCs w:val="28"/>
           <w:rtl w:val="0"/>
         </w:rPr>
-        <w:t xml:space="preserve">Rol Auditor sobre entidad Code Audit</w:t>
+        <w:t xml:space="preserve">Rol Auditor sobre entidad Code Audit (auditoría de código)</w:t>
       </w:r>
     </w:p>
     <w:p>
@@ -1811,7 +1912,24 @@
           <w:szCs w:val="24"/>
           <w:rtl w:val="0"/>
         </w:rPr>
-        <w:t xml:space="preserve"> se ha comenzado haciendo pruebas negativas en el formulario de creación de una auditoría de código vacía. Para ello se ha enviado el formulario vacío y después uno por uno los campos con valores incorrectos, comprobando que se obtienen por pantalla los correspondientes mensajes de las validaciones implementadas. Finalmente se ha enviado el formulario de creación con valores correctos, realizando la prueba positiva correspondiente.</w:t>
+        <w:t xml:space="preserve"> se ha comenzado haciendo pruebas negativas en el formulario de creación de una auditoría de código vacía. Para ello se ha enviado el formulario vacío y después uno por uno los campos con valores incorrectos, comprobando que se obtienen por pantalla los correspondientes mensajes de las validaciones implementadas. Finalmente se ha enviado el formulario de creación con valores correctos, realizando la prueba positiva correspondiente. Se ha alcanzado un porcentaje de cobertura del código de 93.5%. Solo han quedado warnings relacionados con comprobaciones de un objeto nulo a través de </w:t>
+      </w:r>
+      <w:r>
+        <w:rPr>
+          <w:i w:val="1"/>
+          <w:sz w:val="24"/>
+          <w:szCs w:val="24"/>
+          <w:rtl w:val="0"/>
+        </w:rPr>
+        <w:t xml:space="preserve">asserts</w:t>
+      </w:r>
+      <w:r>
+        <w:rPr>
+          <w:sz w:val="24"/>
+          <w:szCs w:val="24"/>
+          <w:rtl w:val="0"/>
+        </w:rPr>
+        <w:t xml:space="preserve">, los cuales se ignoran.</w:t>
       </w:r>
     </w:p>
     <w:p>
@@ -1869,7 +1987,24 @@
           <w:szCs w:val="24"/>
           <w:rtl w:val="0"/>
         </w:rPr>
-        <w:t xml:space="preserve">. Para la prueba de hacking se ha intentado eliminar una auditoría de código de otro usuario auditor obteniendo el correspondiente error 500.</w:t>
+        <w:t xml:space="preserve">. Para la prueba de hacking se ha intentado eliminar una auditoría de código de otro usuario auditor obteniendo el correspondiente error 500. Se ha alcanzado un porcentaje de cobertura de 59.7%. Esto se debe a que nunca se prueba el método </w:t>
+      </w:r>
+      <w:r>
+        <w:rPr>
+          <w:i w:val="1"/>
+          <w:sz w:val="24"/>
+          <w:szCs w:val="24"/>
+          <w:rtl w:val="0"/>
+        </w:rPr>
+        <w:t xml:space="preserve">unbind</w:t>
+      </w:r>
+      <w:r>
+        <w:rPr>
+          <w:sz w:val="24"/>
+          <w:szCs w:val="24"/>
+          <w:rtl w:val="0"/>
+        </w:rPr>
+        <w:t xml:space="preserve"> del servicio relacionado al tratarse de un servicio de borrado.</w:t>
       </w:r>
     </w:p>
     <w:p>
@@ -1927,7 +2062,24 @@
           <w:szCs w:val="24"/>
           <w:rtl w:val="0"/>
         </w:rPr>
-        <w:t xml:space="preserve">. Para la prueba de hacking, se han intentado listar las auditorías de código de otro rol auditor obteniendo el correspondiente error 500.</w:t>
+        <w:t xml:space="preserve">. Para la prueba de hacking, se han intentado listar las auditorías de código de otro rol auditor obteniendo el correspondiente error 500. Se ha obtenido un porcentaje de cobertura de código de 97.9%. Solo han quedado warnings relacionados con comprobaciones de objetos nulos a través de </w:t>
+      </w:r>
+      <w:r>
+        <w:rPr>
+          <w:i w:val="1"/>
+          <w:sz w:val="24"/>
+          <w:szCs w:val="24"/>
+          <w:rtl w:val="0"/>
+        </w:rPr>
+        <w:t xml:space="preserve">asserts</w:t>
+      </w:r>
+      <w:r>
+        <w:rPr>
+          <w:sz w:val="24"/>
+          <w:szCs w:val="24"/>
+          <w:rtl w:val="0"/>
+        </w:rPr>
+        <w:t xml:space="preserve">, los cuales se ignoran.</w:t>
       </w:r>
     </w:p>
     <w:p>
@@ -1986,7 +2138,24 @@
           <w:szCs w:val="24"/>
           <w:rtl w:val="0"/>
         </w:rPr>
-        <w:t xml:space="preserve"> o boceto, y se ha publicado satisfactoriamente, completando el test positivo. Para la prueba de hacking, se ha intentado publicar una auditoría de código aún no publicada de otro auditor, obteniendo el correspondiente error 500.</w:t>
+        <w:t xml:space="preserve"> o boceto, y se ha publicado satisfactoriamente, completando el test positivo. Para la prueba de hacking, se ha intentado publicar una auditoría de código aún no publicada de otro auditor, obteniendo el correspondiente error 500. Se ha obtenido un porcentaje de cobertura de 93%. Solo han quedado warnings marcando comprobaciones de un objeto nulo a través de </w:t>
+      </w:r>
+      <w:r>
+        <w:rPr>
+          <w:i w:val="1"/>
+          <w:sz w:val="24"/>
+          <w:szCs w:val="24"/>
+          <w:rtl w:val="0"/>
+        </w:rPr>
+        <w:t xml:space="preserve">asserts</w:t>
+      </w:r>
+      <w:r>
+        <w:rPr>
+          <w:sz w:val="24"/>
+          <w:szCs w:val="24"/>
+          <w:rtl w:val="0"/>
+        </w:rPr>
+        <w:t xml:space="preserve">, los cuales se ignoran.</w:t>
       </w:r>
       <w:r>
         <w:rPr>
@@ -2050,7 +2219,24 @@
           <w:szCs w:val="24"/>
           <w:rtl w:val="0"/>
         </w:rPr>
-        <w:t xml:space="preserve">. Para la prueba de hacking, se han intentado mostrar auditorías de código de otro rol auditor obteniendo el correspondiente error 500.</w:t>
+        <w:t xml:space="preserve">. Para la prueba de hacking, se han intentado mostrar auditorías de código de otro rol auditor obteniendo el correspondiente error 500. Se ha alcanzado un porcentaje de cobertura de código del 98%, quedando solo algunos warnings relacionados con comprobaciones de objetos nulos a través de </w:t>
+      </w:r>
+      <w:r>
+        <w:rPr>
+          <w:i w:val="1"/>
+          <w:sz w:val="24"/>
+          <w:szCs w:val="24"/>
+          <w:rtl w:val="0"/>
+        </w:rPr>
+        <w:t xml:space="preserve">asserts</w:t>
+      </w:r>
+      <w:r>
+        <w:rPr>
+          <w:sz w:val="24"/>
+          <w:szCs w:val="24"/>
+          <w:rtl w:val="0"/>
+        </w:rPr>
+        <w:t xml:space="preserve">, los cuales se ignoran.</w:t>
       </w:r>
       <w:r>
         <w:rPr>
@@ -2113,7 +2299,24 @@
           <w:szCs w:val="24"/>
           <w:rtl w:val="0"/>
         </w:rPr>
-        <w:t xml:space="preserve"> se ha comenzado haciendo pruebas negativas en el formulario de de una auditoría de código previamente creada. Para ello se ha enviado el formulario vacío y después uno por uno los campos con valores incorrectos, comprobando que se obtienen por pantalla los correspondientes mensajes de las validaciones implementadas. Finalmente se ha enviado el formulario de creación con valores correctos, realizando la prueba positiva correspondiente. Para la prueba de hacking se ha intentado actualizar una auditoría de código de otro auditor, obteniendo el correspondiente error 500.</w:t>
+        <w:t xml:space="preserve"> se ha comenzado haciendo pruebas negativas en el formulario de de una auditoría de código previamente creada. Para ello se ha enviado el formulario vacío y después uno por uno los campos con valores incorrectos, comprobando que se obtienen por pantalla los correspondientes mensajes de las validaciones implementadas. Finalmente se ha enviado el formulario de creación con valores correctos, realizando la prueba positiva correspondiente. Para la prueba de hacking se ha intentado actualizar una auditoría de código de otro auditor, obteniendo el correspondiente error 500. Se ha alcanzado una cobertura de código de 89.9%, quedando solo warnings relacionados con comprobaciones de objetos nulos a través de </w:t>
+      </w:r>
+      <w:r>
+        <w:rPr>
+          <w:i w:val="1"/>
+          <w:sz w:val="24"/>
+          <w:szCs w:val="24"/>
+          <w:rtl w:val="0"/>
+        </w:rPr>
+        <w:t xml:space="preserve">asserts</w:t>
+      </w:r>
+      <w:r>
+        <w:rPr>
+          <w:sz w:val="24"/>
+          <w:szCs w:val="24"/>
+          <w:rtl w:val="0"/>
+        </w:rPr>
+        <w:t xml:space="preserve">, los cuales se ignoran.</w:t>
       </w:r>
       <w:r>
         <w:rPr>
@@ -2250,44 +2453,71 @@
           <w:rtl w:val="0"/>
         </w:rPr>
       </w:r>
-    </w:p>
-    <w:p>
-      <w:pPr>
-        <w:jc w:val="both"/>
-        <w:rPr>
-          <w:sz w:val="24"/>
-          <w:szCs w:val="24"/>
-        </w:rPr>
-      </w:pPr>
-      <w:r>
-        <w:rPr>
-          <w:rtl w:val="0"/>
-        </w:rPr>
-      </w:r>
-    </w:p>
-    <w:p>
-      <w:pPr>
-        <w:rPr>
-          <w:sz w:val="24"/>
-          <w:szCs w:val="24"/>
-        </w:rPr>
-      </w:pPr>
-      <w:r>
-        <w:rPr/>
+      <w:r>
         <w:drawing>
-          <wp:inline distB="114300" distT="114300" distL="114300" distR="114300">
-            <wp:extent cx="5731200" cy="1181100"/>
+          <wp:anchor allowOverlap="1" behindDoc="0" distB="114300" distT="114300" distL="114300" distR="114300" hidden="0" layoutInCell="1" locked="0" relativeHeight="0" simplePos="0">
+            <wp:simplePos x="0" y="0"/>
+            <wp:positionH relativeFrom="column">
+              <wp:posOffset>-1424</wp:posOffset>
+            </wp:positionH>
+            <wp:positionV relativeFrom="paragraph">
+              <wp:posOffset>1460339</wp:posOffset>
+            </wp:positionV>
+            <wp:extent cx="5731200" cy="1168400"/>
             <wp:effectExtent b="0" l="0" r="0" t="0"/>
-            <wp:docPr id="16" name="image4.png"/>
+            <wp:wrapTopAndBottom distB="114300" distT="114300"/>
+            <wp:docPr id="16" name="image1.png"/>
             <a:graphic>
               <a:graphicData uri="http://schemas.openxmlformats.org/drawingml/2006/picture">
                 <pic:pic>
                   <pic:nvPicPr>
-                    <pic:cNvPr id="0" name="image4.png"/>
+                    <pic:cNvPr id="0" name="image1.png"/>
                     <pic:cNvPicPr preferRelativeResize="0"/>
                   </pic:nvPicPr>
                   <pic:blipFill>
                     <a:blip r:embed="rId9"/>
+                    <a:srcRect b="0" l="0" r="0" t="0"/>
+                    <a:stretch>
+                      <a:fillRect/>
+                    </a:stretch>
+                  </pic:blipFill>
+                  <pic:spPr>
+                    <a:xfrm>
+                      <a:off x="0" y="0"/>
+                      <a:ext cx="5731200" cy="1168400"/>
+                    </a:xfrm>
+                    <a:prstGeom prst="rect"/>
+                    <a:ln/>
+                  </pic:spPr>
+                </pic:pic>
+              </a:graphicData>
+            </a:graphic>
+          </wp:anchor>
+        </w:drawing>
+      </w:r>
+      <w:r>
+        <w:drawing>
+          <wp:anchor allowOverlap="1" behindDoc="0" distB="114300" distT="114300" distL="114300" distR="114300" hidden="0" layoutInCell="1" locked="0" relativeHeight="0" simplePos="0">
+            <wp:simplePos x="0" y="0"/>
+            <wp:positionH relativeFrom="column">
+              <wp:posOffset>-1424</wp:posOffset>
+            </wp:positionH>
+            <wp:positionV relativeFrom="paragraph">
+              <wp:posOffset>215578</wp:posOffset>
+            </wp:positionV>
+            <wp:extent cx="5731200" cy="1181100"/>
+            <wp:effectExtent b="0" l="0" r="0" t="0"/>
+            <wp:wrapTopAndBottom distB="114300" distT="114300"/>
+            <wp:docPr id="13" name="image3.png"/>
+            <a:graphic>
+              <a:graphicData uri="http://schemas.openxmlformats.org/drawingml/2006/picture">
+                <pic:pic>
+                  <pic:nvPicPr>
+                    <pic:cNvPr id="0" name="image3.png"/>
+                    <pic:cNvPicPr preferRelativeResize="0"/>
+                  </pic:nvPicPr>
+                  <pic:blipFill>
+                    <a:blip r:embed="rId10"/>
                     <a:srcRect b="0" l="0" r="0" t="0"/>
                     <a:stretch>
                       <a:fillRect/>
@@ -2304,81 +2534,6 @@
                 </pic:pic>
               </a:graphicData>
             </a:graphic>
-          </wp:inline>
-        </w:drawing>
-      </w:r>
-      <w:r>
-        <w:rPr>
-          <w:rtl w:val="0"/>
-        </w:rPr>
-      </w:r>
-    </w:p>
-    <w:p>
-      <w:pPr>
-        <w:jc w:val="both"/>
-        <w:rPr>
-          <w:sz w:val="24"/>
-          <w:szCs w:val="24"/>
-        </w:rPr>
-      </w:pPr>
-      <w:r>
-        <w:rPr>
-          <w:rtl w:val="0"/>
-        </w:rPr>
-      </w:r>
-    </w:p>
-    <w:p>
-      <w:pPr>
-        <w:jc w:val="both"/>
-        <w:rPr>
-          <w:sz w:val="24"/>
-          <w:szCs w:val="24"/>
-        </w:rPr>
-      </w:pPr>
-      <w:r>
-        <w:rPr>
-          <w:rtl w:val="0"/>
-        </w:rPr>
-      </w:r>
-      <w:r>
-        <w:drawing>
-          <wp:anchor allowOverlap="1" behindDoc="0" distB="114300" distT="114300" distL="114300" distR="114300" hidden="0" layoutInCell="1" locked="0" relativeHeight="0" simplePos="0">
-            <wp:simplePos x="0" y="0"/>
-            <wp:positionH relativeFrom="column">
-              <wp:posOffset>-1424</wp:posOffset>
-            </wp:positionH>
-            <wp:positionV relativeFrom="paragraph">
-              <wp:posOffset>233121</wp:posOffset>
-            </wp:positionV>
-            <wp:extent cx="5731200" cy="1155700"/>
-            <wp:effectExtent b="0" l="0" r="0" t="0"/>
-            <wp:wrapTopAndBottom distB="114300" distT="114300"/>
-            <wp:docPr id="12" name="image6.png"/>
-            <a:graphic>
-              <a:graphicData uri="http://schemas.openxmlformats.org/drawingml/2006/picture">
-                <pic:pic>
-                  <pic:nvPicPr>
-                    <pic:cNvPr id="0" name="image6.png"/>
-                    <pic:cNvPicPr preferRelativeResize="0"/>
-                  </pic:nvPicPr>
-                  <pic:blipFill>
-                    <a:blip r:embed="rId10"/>
-                    <a:srcRect b="0" l="0" r="0" t="0"/>
-                    <a:stretch>
-                      <a:fillRect/>
-                    </a:stretch>
-                  </pic:blipFill>
-                  <pic:spPr>
-                    <a:xfrm>
-                      <a:off x="0" y="0"/>
-                      <a:ext cx="5731200" cy="1155700"/>
-                    </a:xfrm>
-                    <a:prstGeom prst="rect"/>
-                    <a:ln/>
-                  </pic:spPr>
-                </pic:pic>
-              </a:graphicData>
-            </a:graphic>
           </wp:anchor>
         </w:drawing>
       </w:r>
@@ -2393,6 +2548,39 @@
       </w:pPr>
       <w:r>
         <w:rPr>
+          <w:sz w:val="24"/>
+          <w:szCs w:val="24"/>
+          <w:rtl w:val="0"/>
+        </w:rPr>
+        <w:t xml:space="preserve">Lo único que podría ayudar a mejorar el porcentaje sin añadir más código sería suprimir o reducir las líneas del método </w:t>
+      </w:r>
+      <w:r>
+        <w:rPr>
+          <w:i w:val="1"/>
+          <w:sz w:val="24"/>
+          <w:szCs w:val="24"/>
+          <w:rtl w:val="0"/>
+        </w:rPr>
+        <w:t xml:space="preserve">unbind </w:t>
+      </w:r>
+      <w:r>
+        <w:rPr>
+          <w:sz w:val="24"/>
+          <w:szCs w:val="24"/>
+          <w:rtl w:val="0"/>
+        </w:rPr>
+        <w:t xml:space="preserve">en ambos servicios de borrado (borrar registro de auditoría y borrar auditoría de código), acción la cual no se ha llevado a cabo porque la diferencia de porcentaje de cobertura sería insignificante.</w:t>
+      </w:r>
+    </w:p>
+    <w:p>
+      <w:pPr>
+        <w:rPr>
+          <w:sz w:val="24"/>
+          <w:szCs w:val="24"/>
+        </w:rPr>
+      </w:pPr>
+      <w:r>
+        <w:rPr>
           <w:rtl w:val="0"/>
         </w:rPr>
       </w:r>
@@ -2484,6 +2672,40 @@
     </w:p>
     <w:p>
       <w:pPr>
+        <w:jc w:val="both"/>
+        <w:rPr/>
+      </w:pPr>
+      <w:r>
+        <w:rPr>
+          <w:rtl w:val="0"/>
+        </w:rPr>
+      </w:r>
+    </w:p>
+    <w:p>
+      <w:pPr>
+        <w:jc w:val="both"/>
+        <w:rPr/>
+      </w:pPr>
+      <w:r>
+        <w:rPr>
+          <w:rtl w:val="0"/>
+        </w:rPr>
+      </w:r>
+    </w:p>
+    <w:p>
+      <w:pPr>
+        <w:jc w:val="both"/>
+        <w:rPr/>
+      </w:pPr>
+      <w:r>
+        <w:rPr>
+          <w:rtl w:val="0"/>
+        </w:rPr>
+      </w:r>
+    </w:p>
+    <w:p>
+      <w:pPr>
+        <w:jc w:val="both"/>
         <w:rPr/>
       </w:pPr>
       <w:r>
@@ -3470,12 +3692,12 @@
             <wp:extent cx="5731200" cy="3086100"/>
             <wp:effectExtent b="0" l="0" r="0" t="0"/>
             <wp:wrapTopAndBottom distB="114300" distT="114300"/>
-            <wp:docPr id="11" name="image3.png"/>
+            <wp:docPr id="11" name="image5.png"/>
             <a:graphic>
               <a:graphicData uri="http://schemas.openxmlformats.org/drawingml/2006/picture">
                 <pic:pic>
                   <pic:nvPicPr>
-                    <pic:cNvPr id="0" name="image3.png"/>
+                    <pic:cNvPr id="0" name="image5.png"/>
                     <pic:cNvPicPr preferRelativeResize="0"/>
                   </pic:nvPicPr>
                   <pic:blipFill>
@@ -3619,7 +3841,7 @@
           <w:szCs w:val="24"/>
           <w:rtl w:val="0"/>
         </w:rPr>
-        <w:t xml:space="preserve">crear un registro de auditoría era la que más tardaba en ejecutarse (MIR)</w:t>
+        <w:t xml:space="preserve">borrar un registro de auditoría era la que más tardaba en ejecutarse (MIR)</w:t>
       </w:r>
       <w:r>
         <w:rPr>
@@ -3642,12 +3864,12 @@
             <wp:extent cx="5072429" cy="2738438"/>
             <wp:effectExtent b="0" l="0" r="0" t="0"/>
             <wp:wrapTopAndBottom distB="114300" distT="114300"/>
-            <wp:docPr id="14" name="image5.png"/>
+            <wp:docPr id="14" name="image2.png"/>
             <a:graphic>
               <a:graphicData uri="http://schemas.openxmlformats.org/drawingml/2006/picture">
                 <pic:pic>
                   <pic:nvPicPr>
-                    <pic:cNvPr id="0" name="image5.png"/>
+                    <pic:cNvPr id="0" name="image2.png"/>
                     <pic:cNvPicPr preferRelativeResize="0"/>
                   </pic:nvPicPr>
                   <pic:blipFill>
@@ -3767,12 +3989,12 @@
             <wp:extent cx="3400425" cy="2314575"/>
             <wp:effectExtent b="0" l="0" r="0" t="0"/>
             <wp:wrapTopAndBottom distB="114300" distT="114300"/>
-            <wp:docPr id="15" name="image1.png"/>
+            <wp:docPr id="15" name="image4.png"/>
             <a:graphic>
               <a:graphicData uri="http://schemas.openxmlformats.org/drawingml/2006/picture">
                 <pic:pic>
                   <pic:nvPicPr>
-                    <pic:cNvPr id="0" name="image1.png"/>
+                    <pic:cNvPr id="0" name="image4.png"/>
                     <pic:cNvPicPr preferRelativeResize="0"/>
                   </pic:nvPicPr>
                   <pic:blipFill>

</xml_diff>